<commit_message>
Final of fist draft
</commit_message>
<xml_diff>
--- a/sources/FinalConsiderations.docx
+++ b/sources/FinalConsiderations.docx
@@ -4,47 +4,256 @@
   <w:body>
     <w:p>
       <w:r>
-        <w:t>The proposed project has the potential to significantly enhance both the efficiency and speed of manual development processes. Currently, these processes involve several time-consuming manual tasks that do not add value to the final product. Technicians often spend considerable time adjusting templates and aggregating information—activities that could be easily handled by software.</w:t>
+        <w:t>The proposed project has the potential to significantly enhance both the efficiency and speed of manual development processes. Currently, these processes involve several time-consuming manual tasks that do not add value to the final product. Technicians often spend considerable time adjusting templates and aggregating information</w:t>
+      </w:r>
+      <w:r>
+        <w:t xml:space="preserve"> </w:t>
+      </w:r>
+      <w:r>
+        <w:t>—</w:t>
+      </w:r>
+      <w:r>
+        <w:t xml:space="preserve"> </w:t>
+      </w:r>
+      <w:r>
+        <w:t>activities that could be easily handled by software.</w:t>
+      </w:r>
+      <w:r>
+        <w:t xml:space="preserve"> Also</w:t>
+      </w:r>
+      <w:r>
+        <w:t xml:space="preserve">, existing Generative AI platforms and APIs are already capable of structuring ideas, correcting grammar, and improving the overall coherence of texts. </w:t>
       </w:r>
     </w:p>
     <w:p>
       <w:r>
-        <w:t>Moreover, existing Generative AI platforms and APIs are already capable of structuring ideas, correcting grammar, and improving the overall coherence of texts. The use of such tools can free engineers and technicians from bureaucratic tasks, allowing them to focus on more strategic activities.</w:t>
+        <w:t xml:space="preserve">As a simple demonstration of the model’s effectiveness, this entire document was developed using it. The template was generated by combining Python and LaTeX code. The figure below </w:t>
+      </w:r>
+      <w:r>
+        <w:t>shows</w:t>
+      </w:r>
+      <w:r>
+        <w:t xml:space="preserve"> the working environment of this project.</w:t>
+      </w:r>
+      <w:r>
+        <w:t xml:space="preserve"> You can find the repository with all codes </w:t>
+      </w:r>
+      <w:r>
+        <w:t>\</w:t>
+      </w:r>
+      <w:proofErr w:type="spellStart"/>
+      <w:r>
+        <w:t>href</w:t>
+      </w:r>
+      <w:proofErr w:type="spellEnd"/>
+      <w:r>
+        <w:t>{ https://github.com/djonquadras/ManualDevelopment}{</w:t>
+      </w:r>
+      <w:r>
+        <w:t>here.</w:t>
+      </w:r>
+      <w:r>
+        <w:t xml:space="preserve">} </w:t>
       </w:r>
     </w:p>
     <w:p>
       <w:r>
-        <w:t xml:space="preserve">As a simple demonstration of the model’s effectiveness, this entire document was developed using it. The template was generated by combining Python and LaTeX code. The figure below </w:t>
-      </w:r>
-      <w:r>
-        <w:t>show</w:t>
-      </w:r>
-      <w:r>
-        <w:t xml:space="preserve"> the working environment of this project.</w:t>
-      </w:r>
-      <w:r>
-        <w:t xml:space="preserve"> You can find the repository with all codes </w:t>
-      </w:r>
-      <w:r>
-        <w:t>\href{</w:t>
-      </w:r>
-      <w:r>
-        <w:t xml:space="preserve"> </w:t>
-      </w:r>
-      <w:r>
-        <w:t>https://github.com/djonquadras/ManualDevelopment}{</w:t>
-      </w:r>
-      <w:r>
-        <w:t>here</w:t>
-      </w:r>
-      <w:r>
-        <w:t>.</w:t>
-      </w:r>
-      <w:r>
-        <w:t xml:space="preserve">} </w:t>
+        <w:rPr>
+          <w:noProof/>
+        </w:rPr>
+        <w:drawing>
+          <wp:inline distT="0" distB="0" distL="0" distR="0" wp14:anchorId="432D7294" wp14:editId="1C4DC27F">
+            <wp:extent cx="5943600" cy="3856355"/>
+            <wp:effectExtent l="0" t="0" r="0" b="0"/>
+            <wp:docPr id="199736444" name="Picture 1" descr="A screenshot of a computer&#10;&#10;AI-generated content may be incorrect."/>
+            <wp:cNvGraphicFramePr>
+              <a:graphicFrameLocks xmlns:a="http://schemas.openxmlformats.org/drawingml/2006/main" noChangeAspect="1"/>
+            </wp:cNvGraphicFramePr>
+            <a:graphic xmlns:a="http://schemas.openxmlformats.org/drawingml/2006/main">
+              <a:graphicData uri="http://schemas.openxmlformats.org/drawingml/2006/picture">
+                <pic:pic xmlns:pic="http://schemas.openxmlformats.org/drawingml/2006/picture">
+                  <pic:nvPicPr>
+                    <pic:cNvPr id="199736444" name="Picture 1" descr="A screenshot of a computer&#10;&#10;AI-generated content may be incorrect."/>
+                    <pic:cNvPicPr/>
+                  </pic:nvPicPr>
+                  <pic:blipFill>
+                    <a:blip r:embed="rId4"/>
+                    <a:stretch>
+                      <a:fillRect/>
+                    </a:stretch>
+                  </pic:blipFill>
+                  <pic:spPr>
+                    <a:xfrm>
+                      <a:off x="0" y="0"/>
+                      <a:ext cx="5943600" cy="3856355"/>
+                    </a:xfrm>
+                    <a:prstGeom prst="rect">
+                      <a:avLst/>
+                    </a:prstGeom>
+                  </pic:spPr>
+                </pic:pic>
+              </a:graphicData>
+            </a:graphic>
+          </wp:inline>
+        </w:drawing>
+      </w:r>
+    </w:p>
+    <w:p>
+      <w:r>
+        <w:t>The “About the Project” section was developed by a mix of GenAI (using Gemini API) and personal texts.</w:t>
+      </w:r>
+    </w:p>
+    <w:p>
+      <w:r>
+        <w:rPr>
+          <w:noProof/>
+        </w:rPr>
+        <w:lastRenderedPageBreak/>
+        <w:drawing>
+          <wp:inline distT="0" distB="0" distL="0" distR="0" wp14:anchorId="1031C6A6" wp14:editId="5957CC39">
+            <wp:extent cx="5943600" cy="3830955"/>
+            <wp:effectExtent l="0" t="0" r="0" b="0"/>
+            <wp:docPr id="1787168365" name="Picture 1" descr="A screenshot of a computer program&#10;&#10;AI-generated content may be incorrect."/>
+            <wp:cNvGraphicFramePr>
+              <a:graphicFrameLocks xmlns:a="http://schemas.openxmlformats.org/drawingml/2006/main" noChangeAspect="1"/>
+            </wp:cNvGraphicFramePr>
+            <a:graphic xmlns:a="http://schemas.openxmlformats.org/drawingml/2006/main">
+              <a:graphicData uri="http://schemas.openxmlformats.org/drawingml/2006/picture">
+                <pic:pic xmlns:pic="http://schemas.openxmlformats.org/drawingml/2006/picture">
+                  <pic:nvPicPr>
+                    <pic:cNvPr id="1787168365" name="Picture 1" descr="A screenshot of a computer program&#10;&#10;AI-generated content may be incorrect."/>
+                    <pic:cNvPicPr/>
+                  </pic:nvPicPr>
+                  <pic:blipFill>
+                    <a:blip r:embed="rId5"/>
+                    <a:stretch>
+                      <a:fillRect/>
+                    </a:stretch>
+                  </pic:blipFill>
+                  <pic:spPr>
+                    <a:xfrm>
+                      <a:off x="0" y="0"/>
+                      <a:ext cx="5943600" cy="3830955"/>
+                    </a:xfrm>
+                    <a:prstGeom prst="rect">
+                      <a:avLst/>
+                    </a:prstGeom>
+                  </pic:spPr>
+                </pic:pic>
+              </a:graphicData>
+            </a:graphic>
+          </wp:inline>
+        </w:drawing>
       </w:r>
     </w:p>
     <w:p/>
+    <w:p>
+      <w:r>
+        <w:t>On the other hands, for the “</w:t>
+      </w:r>
+      <w:r>
+        <w:t>Proposed Solution</w:t>
+      </w:r>
+      <w:r>
+        <w:t>” section, besides the image that was fully developed manually, all the texts were generated by GenAI.</w:t>
+      </w:r>
+    </w:p>
+    <w:p>
+      <w:r>
+        <w:rPr>
+          <w:noProof/>
+        </w:rPr>
+        <w:drawing>
+          <wp:inline distT="0" distB="0" distL="0" distR="0" wp14:anchorId="43686FA4" wp14:editId="08BD2666">
+            <wp:extent cx="5943600" cy="3028315"/>
+            <wp:effectExtent l="0" t="0" r="0" b="635"/>
+            <wp:docPr id="1990162098" name="Picture 1" descr="A screenshot of a computer&#10;&#10;AI-generated content may be incorrect."/>
+            <wp:cNvGraphicFramePr>
+              <a:graphicFrameLocks xmlns:a="http://schemas.openxmlformats.org/drawingml/2006/main" noChangeAspect="1"/>
+            </wp:cNvGraphicFramePr>
+            <a:graphic xmlns:a="http://schemas.openxmlformats.org/drawingml/2006/main">
+              <a:graphicData uri="http://schemas.openxmlformats.org/drawingml/2006/picture">
+                <pic:pic xmlns:pic="http://schemas.openxmlformats.org/drawingml/2006/picture">
+                  <pic:nvPicPr>
+                    <pic:cNvPr id="1990162098" name="Picture 1" descr="A screenshot of a computer&#10;&#10;AI-generated content may be incorrect."/>
+                    <pic:cNvPicPr/>
+                  </pic:nvPicPr>
+                  <pic:blipFill>
+                    <a:blip r:embed="rId6"/>
+                    <a:stretch>
+                      <a:fillRect/>
+                    </a:stretch>
+                  </pic:blipFill>
+                  <pic:spPr>
+                    <a:xfrm>
+                      <a:off x="0" y="0"/>
+                      <a:ext cx="5943600" cy="3028315"/>
+                    </a:xfrm>
+                    <a:prstGeom prst="rect">
+                      <a:avLst/>
+                    </a:prstGeom>
+                  </pic:spPr>
+                </pic:pic>
+              </a:graphicData>
+            </a:graphic>
+          </wp:inline>
+        </w:drawing>
+      </w:r>
+    </w:p>
+    <w:p/>
+    <w:p>
+      <w:r>
+        <w:lastRenderedPageBreak/>
+        <w:t xml:space="preserve">Finally, this conclusion section was fully written in a word file, with the figures placed in the desired positions, and the code successfully collected all the information and placed in the desired positions. </w:t>
+      </w:r>
+    </w:p>
+    <w:p>
+      <w:r>
+        <w:rPr>
+          <w:noProof/>
+        </w:rPr>
+        <w:drawing>
+          <wp:inline distT="0" distB="0" distL="0" distR="0" wp14:anchorId="34B8F44C" wp14:editId="2B70DB29">
+            <wp:extent cx="5943600" cy="3420110"/>
+            <wp:effectExtent l="0" t="0" r="0" b="8890"/>
+            <wp:docPr id="1696611090" name="Picture 1" descr="A screenshot of a computer&#10;&#10;AI-generated content may be incorrect."/>
+            <wp:cNvGraphicFramePr>
+              <a:graphicFrameLocks xmlns:a="http://schemas.openxmlformats.org/drawingml/2006/main" noChangeAspect="1"/>
+            </wp:cNvGraphicFramePr>
+            <a:graphic xmlns:a="http://schemas.openxmlformats.org/drawingml/2006/main">
+              <a:graphicData uri="http://schemas.openxmlformats.org/drawingml/2006/picture">
+                <pic:pic xmlns:pic="http://schemas.openxmlformats.org/drawingml/2006/picture">
+                  <pic:nvPicPr>
+                    <pic:cNvPr id="1696611090" name="Picture 1" descr="A screenshot of a computer&#10;&#10;AI-generated content may be incorrect."/>
+                    <pic:cNvPicPr/>
+                  </pic:nvPicPr>
+                  <pic:blipFill>
+                    <a:blip r:embed="rId7"/>
+                    <a:stretch>
+                      <a:fillRect/>
+                    </a:stretch>
+                  </pic:blipFill>
+                  <pic:spPr>
+                    <a:xfrm>
+                      <a:off x="0" y="0"/>
+                      <a:ext cx="5943600" cy="3420110"/>
+                    </a:xfrm>
+                    <a:prstGeom prst="rect">
+                      <a:avLst/>
+                    </a:prstGeom>
+                  </pic:spPr>
+                </pic:pic>
+              </a:graphicData>
+            </a:graphic>
+          </wp:inline>
+        </w:drawing>
+      </w:r>
+    </w:p>
+    <w:p>
+      <w:r>
+        <w:t>This simple example demonstrates that the proposed framework is a feasible solution to support the manual development team in enhancing work efficiency, enabling the delivery of manuals in a faster, simpler, and smarter way.</w:t>
+      </w:r>
+    </w:p>
     <w:sectPr>
       <w:pgSz w:w="12240" w:h="15840"/>
       <w:pgMar w:top="1440" w:right="1440" w:bottom="1440" w:left="1440" w:header="720" w:footer="720" w:gutter="0"/>
@@ -658,6 +867,7 @@
   <w:style w:type="character" w:default="1" w:styleId="DefaultParagraphFont">
     <w:name w:val="Default Paragraph Font"/>
     <w:uiPriority w:val="1"/>
+    <w:semiHidden/>
     <w:unhideWhenUsed/>
   </w:style>
   <w:style w:type="table" w:default="1" w:styleId="TableNormal">

</xml_diff>